<commit_message>
James Finished project with pdf
</commit_message>
<xml_diff>
--- a/Gesture Based UI Project.docx
+++ b/Gesture Based UI Project.docx
@@ -630,6 +630,45 @@
                                     <w:szCs w:val="28"/>
                                   </w:rPr>
                                 </w:pPr>
+                                <w:proofErr w:type="spellStart"/>
+                                <w:r>
+                                  <w:rPr>
+                                    <w:color w:val="4472C4" w:themeColor="accent1"/>
+                                    <w:sz w:val="28"/>
+                                    <w:szCs w:val="28"/>
+                                  </w:rPr>
+                                  <w:t>Github</w:t>
+                                </w:r>
+                                <w:proofErr w:type="spellEnd"/>
+                                <w:r>
+                                  <w:rPr>
+                                    <w:color w:val="4472C4" w:themeColor="accent1"/>
+                                    <w:sz w:val="28"/>
+                                    <w:szCs w:val="28"/>
+                                  </w:rPr>
+                                  <w:t xml:space="preserve"> Repo: </w:t>
+                                </w:r>
+                                <w:hyperlink r:id="rId8" w:history="1">
+                                  <w:r>
+                                    <w:rPr>
+                                      <w:rStyle w:val="Hyperlink"/>
+                                    </w:rPr>
+                                    <w:t>https://github.com/jaymz95/GestureUIProject</w:t>
+                                  </w:r>
+                                </w:hyperlink>
+                                <w:bookmarkStart w:id="0" w:name="_GoBack"/>
+                                <w:bookmarkEnd w:id="0"/>
+                              </w:p>
+                              <w:p>
+                                <w:pPr>
+                                  <w:pStyle w:val="NoSpacing"/>
+                                  <w:jc w:val="right"/>
+                                  <w:rPr>
+                                    <w:color w:val="4472C4" w:themeColor="accent1"/>
+                                    <w:sz w:val="28"/>
+                                    <w:szCs w:val="28"/>
+                                  </w:rPr>
+                                </w:pPr>
                                 <w:r>
                                   <w:rPr>
                                     <w:color w:val="4472C4" w:themeColor="accent1"/>
@@ -700,6 +739,45 @@
                   <v:shape w14:anchorId="00166D7A" id="Text Box 153" o:spid="_x0000_s1027" type="#_x0000_t202" style="position:absolute;margin-left:0;margin-top:0;width:8in;height:79.5pt;z-index:251661312;visibility:visible;mso-wrap-style:square;mso-width-percent:941;mso-height-percent:100;mso-top-percent:700;mso-wrap-distance-left:9pt;mso-wrap-distance-top:0;mso-wrap-distance-right:9pt;mso-wrap-distance-bottom:0;mso-position-horizontal:center;mso-position-horizontal-relative:page;mso-position-vertical-relative:page;mso-width-percent:941;mso-height-percent:100;mso-top-percent:700;mso-width-relative:page;mso-height-relative:page;v-text-anchor:top" o:gfxdata="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" filled="f" stroked="f" strokeweight=".5pt">
                     <v:textbox style="mso-fit-shape-to-text:t" inset="126pt,0,54pt,0">
                       <w:txbxContent>
+                        <w:p>
+                          <w:pPr>
+                            <w:pStyle w:val="NoSpacing"/>
+                            <w:jc w:val="right"/>
+                            <w:rPr>
+                              <w:color w:val="4472C4" w:themeColor="accent1"/>
+                              <w:sz w:val="28"/>
+                              <w:szCs w:val="28"/>
+                            </w:rPr>
+                          </w:pPr>
+                          <w:proofErr w:type="spellStart"/>
+                          <w:r>
+                            <w:rPr>
+                              <w:color w:val="4472C4" w:themeColor="accent1"/>
+                              <w:sz w:val="28"/>
+                              <w:szCs w:val="28"/>
+                            </w:rPr>
+                            <w:t>Github</w:t>
+                          </w:r>
+                          <w:proofErr w:type="spellEnd"/>
+                          <w:r>
+                            <w:rPr>
+                              <w:color w:val="4472C4" w:themeColor="accent1"/>
+                              <w:sz w:val="28"/>
+                              <w:szCs w:val="28"/>
+                            </w:rPr>
+                            <w:t xml:space="preserve"> Repo: </w:t>
+                          </w:r>
+                          <w:hyperlink r:id="rId9" w:history="1">
+                            <w:r>
+                              <w:rPr>
+                                <w:rStyle w:val="Hyperlink"/>
+                              </w:rPr>
+                              <w:t>https://github.com/jaymz95/GestureUIProject</w:t>
+                            </w:r>
+                          </w:hyperlink>
+                          <w:bookmarkStart w:id="1" w:name="_GoBack"/>
+                          <w:bookmarkEnd w:id="1"/>
+                        </w:p>
                         <w:p>
                           <w:pPr>
                             <w:pStyle w:val="NoSpacing"/>
@@ -1036,8 +1114,6 @@
         <w:lastRenderedPageBreak/>
         <w:t>Purpose of the application</w:t>
       </w:r>
-      <w:bookmarkStart w:id="0" w:name="_GoBack"/>
-      <w:bookmarkEnd w:id="0"/>
     </w:p>
     <w:p>
       <w:pPr>
@@ -1097,7 +1173,7 @@
                     </pic:cNvPicPr>
                   </pic:nvPicPr>
                   <pic:blipFill>
-                    <a:blip r:embed="rId8" cstate="print">
+                    <a:blip r:embed="rId10" cstate="print">
                       <a:extLst>
                         <a:ext uri="{28A0092B-C50C-407E-A947-70E740481C1C}">
                           <a14:useLocalDpi xmlns:a14="http://schemas.microsoft.com/office/drawing/2010/main" val="0"/>
@@ -1150,7 +1226,7 @@
                     </pic:cNvPicPr>
                   </pic:nvPicPr>
                   <pic:blipFill>
-                    <a:blip r:embed="rId9" cstate="print">
+                    <a:blip r:embed="rId11" cstate="print">
                       <a:extLst>
                         <a:ext uri="{28A0092B-C50C-407E-A947-70E740481C1C}">
                           <a14:useLocalDpi xmlns:a14="http://schemas.microsoft.com/office/drawing/2010/main" val="0"/>
@@ -2376,6 +2452,18 @@
       <w:contextualSpacing/>
     </w:pPr>
   </w:style>
+  <w:style w:type="character" w:styleId="Hyperlink">
+    <w:name w:val="Hyperlink"/>
+    <w:basedOn w:val="DefaultParagraphFont"/>
+    <w:uiPriority w:val="99"/>
+    <w:semiHidden/>
+    <w:unhideWhenUsed/>
+    <w:rsid w:val="002E45C5"/>
+    <w:rPr>
+      <w:color w:val="0000FF"/>
+      <w:u w:val="single"/>
+    </w:rPr>
+  </w:style>
 </w:styles>
 </file>
 

</xml_diff>